<commit_message>
Added comments for ProjectPlanv1.0
</commit_message>
<xml_diff>
--- a/ProjectPlanV1.0.docx
+++ b/ProjectPlanV1.0.docx
@@ -2867,6 +2867,9 @@
     <w:p>
       <w:pPr>
         <w:pStyle w:val="Default"/>
+        <w:tabs>
+          <w:tab w:val="left" w:pos="7788"/>
+        </w:tabs>
         <w:rPr>
           <w:sz w:val="22"/>
           <w:szCs w:val="22"/>
@@ -2883,16 +2886,6 @@
         </w:rPr>
         <w:t xml:space="preserve">Name: </w:t>
       </w:r>
-    </w:p>
-    <w:p>
-      <w:pPr>
-        <w:pStyle w:val="Default"/>
-        <w:rPr>
-          <w:sz w:val="22"/>
-          <w:szCs w:val="22"/>
-          <w:lang w:val="en-GB"/>
-        </w:rPr>
-      </w:pPr>
       <w:r>
         <w:rPr>
           <w:b/>
@@ -2901,169 +2894,7 @@
           <w:szCs w:val="22"/>
           <w:lang w:val="en-GB"/>
         </w:rPr>
-        <w:t xml:space="preserve">Phone: </w:t>
-      </w:r>
-      <w:r>
-        <w:rPr>
-          <w:sz w:val="22"/>
-          <w:szCs w:val="22"/>
-          <w:lang w:val="en-GB"/>
-        </w:rPr>
-        <w:t xml:space="preserve">0612345678 </w:t>
-      </w:r>
-    </w:p>
-    <w:p>
-      <w:r>
-        <w:rPr>
-          <w:b/>
-          <w:bCs/>
-        </w:rPr>
-        <w:t xml:space="preserve">Email: </w:t>
-      </w:r>
-    </w:p>
-    <w:p/>
-    <w:p>
-      <w:pPr>
-        <w:pStyle w:val="Heading2"/>
-      </w:pPr>
-      <w:bookmarkStart w:id="6" w:name="_Toc416881600"/>
-      <w:bookmarkStart w:id="7" w:name="_Toc503470056"/>
-      <w:bookmarkStart w:id="8" w:name="_Toc506888652"/>
-      <w:r>
-        <w:t>Project Leader</w:t>
-      </w:r>
-      <w:bookmarkEnd w:id="6"/>
-      <w:bookmarkEnd w:id="7"/>
-      <w:bookmarkEnd w:id="8"/>
-    </w:p>
-    <w:p>
-      <w:pPr>
-        <w:rPr>
-          <w:rFonts w:cstheme="minorHAnsi"/>
-        </w:rPr>
-      </w:pPr>
-      <w:r>
-        <w:rPr>
-          <w:rFonts w:cstheme="minorHAnsi"/>
-        </w:rPr>
-        <w:t xml:space="preserve">The team leader is Ms. Talia Santos, working together with the following group members:  </w:t>
-      </w:r>
-      <w:proofErr w:type="spellStart"/>
-      <w:r>
-        <w:rPr>
-          <w:rFonts w:cstheme="minorHAnsi"/>
-          <w:color w:val="000000"/>
-          <w:shd w:val="clear" w:color="auto" w:fill="FFFFFF"/>
-        </w:rPr>
-        <w:t>Chanelle</w:t>
-      </w:r>
-      <w:proofErr w:type="spellEnd"/>
-      <w:r>
-        <w:rPr>
-          <w:rFonts w:cstheme="minorHAnsi"/>
-          <w:color w:val="000000"/>
-          <w:shd w:val="clear" w:color="auto" w:fill="FFFFFF"/>
-        </w:rPr>
-        <w:t xml:space="preserve"> Hart</w:t>
-      </w:r>
-      <w:r>
-        <w:rPr>
-          <w:rFonts w:cstheme="minorHAnsi"/>
-        </w:rPr>
-        <w:t xml:space="preserve">, </w:t>
-      </w:r>
-      <w:proofErr w:type="spellStart"/>
-      <w:r>
-        <w:rPr>
-          <w:rFonts w:cstheme="minorHAnsi"/>
-          <w:color w:val="000000"/>
-          <w:shd w:val="clear" w:color="auto" w:fill="FFFFFF"/>
-        </w:rPr>
-        <w:t>Dholon</w:t>
-      </w:r>
-      <w:proofErr w:type="spellEnd"/>
-      <w:r>
-        <w:rPr>
-          <w:rFonts w:cstheme="minorHAnsi"/>
-          <w:color w:val="000000"/>
-          <w:shd w:val="clear" w:color="auto" w:fill="FFFFFF"/>
-        </w:rPr>
-        <w:t xml:space="preserve"> </w:t>
-      </w:r>
-      <w:proofErr w:type="spellStart"/>
-      <w:r>
-        <w:rPr>
-          <w:rFonts w:cstheme="minorHAnsi"/>
-          <w:color w:val="000000"/>
-          <w:shd w:val="clear" w:color="auto" w:fill="FFFFFF"/>
-        </w:rPr>
-        <w:t>Akter</w:t>
-      </w:r>
-      <w:proofErr w:type="spellEnd"/>
-      <w:r>
-        <w:rPr>
-          <w:rFonts w:cstheme="minorHAnsi"/>
-        </w:rPr>
-        <w:t xml:space="preserve"> and </w:t>
-      </w:r>
-      <w:proofErr w:type="spellStart"/>
-      <w:r>
-        <w:rPr>
-          <w:rFonts w:cstheme="minorHAnsi"/>
-          <w:color w:val="1D2129"/>
-          <w:shd w:val="clear" w:color="auto" w:fill="FFFFFF"/>
-        </w:rPr>
-        <w:t>Thanh</w:t>
-      </w:r>
-      <w:proofErr w:type="spellEnd"/>
-      <w:r>
-        <w:rPr>
-          <w:rFonts w:cstheme="minorHAnsi"/>
-          <w:color w:val="1D2129"/>
-          <w:shd w:val="clear" w:color="auto" w:fill="FFFFFF"/>
-        </w:rPr>
-        <w:t xml:space="preserve"> </w:t>
-      </w:r>
-      <w:proofErr w:type="spellStart"/>
-      <w:r>
-        <w:rPr>
-          <w:rFonts w:cstheme="minorHAnsi"/>
-          <w:color w:val="1D2129"/>
-          <w:shd w:val="clear" w:color="auto" w:fill="FFFFFF"/>
-        </w:rPr>
-        <w:t>Hoàng</w:t>
-      </w:r>
-      <w:proofErr w:type="spellEnd"/>
-      <w:r>
-        <w:rPr>
-          <w:rFonts w:cstheme="minorHAnsi"/>
-        </w:rPr>
-        <w:t xml:space="preserve">. </w:t>
-      </w:r>
-    </w:p>
-    <w:p>
-      <w:pPr>
-        <w:rPr>
-          <w:u w:val="single"/>
-        </w:rPr>
-      </w:pPr>
-    </w:p>
-    <w:p>
-      <w:pPr>
-        <w:rPr>
-          <w:u w:val="single"/>
-        </w:rPr>
-      </w:pPr>
-      <w:r>
-        <w:rPr>
-          <w:u w:val="single"/>
-        </w:rPr>
-        <w:t>Contact information</w:t>
-      </w:r>
-    </w:p>
-    <w:p>
-      <w:r>
-        <w:t>Ms. Talia</w:t>
+        <w:tab/>
       </w:r>
     </w:p>
     <w:p>
@@ -3083,7 +2914,7 @@
           <w:szCs w:val="22"/>
           <w:lang w:val="en-GB"/>
         </w:rPr>
-        <w:t xml:space="preserve">Name: </w:t>
+        <w:t xml:space="preserve">Phone: </w:t>
       </w:r>
       <w:r>
         <w:rPr>
@@ -3091,7 +2922,161 @@
           <w:szCs w:val="22"/>
           <w:lang w:val="en-GB"/>
         </w:rPr>
-        <w:t xml:space="preserve">Talia Santos </w:t>
+        <w:t xml:space="preserve">0612345678 </w:t>
+      </w:r>
+    </w:p>
+    <w:p>
+      <w:r>
+        <w:rPr>
+          <w:b/>
+          <w:bCs/>
+        </w:rPr>
+        <w:t xml:space="preserve">Email: </w:t>
+      </w:r>
+    </w:p>
+    <w:p/>
+    <w:p>
+      <w:pPr>
+        <w:pStyle w:val="Heading2"/>
+      </w:pPr>
+      <w:bookmarkStart w:id="6" w:name="_Toc416881600"/>
+      <w:bookmarkStart w:id="7" w:name="_Toc503470056"/>
+      <w:bookmarkStart w:id="8" w:name="_Toc506888652"/>
+      <w:r>
+        <w:t>Project Leader</w:t>
+      </w:r>
+      <w:bookmarkEnd w:id="6"/>
+      <w:bookmarkEnd w:id="7"/>
+      <w:bookmarkEnd w:id="8"/>
+    </w:p>
+    <w:p>
+      <w:pPr>
+        <w:rPr>
+          <w:rFonts w:cstheme="minorHAnsi"/>
+        </w:rPr>
+      </w:pPr>
+      <w:r>
+        <w:rPr>
+          <w:rFonts w:cstheme="minorHAnsi"/>
+        </w:rPr>
+        <w:t xml:space="preserve">The team leader is Ms. Talia Santos, working together with the following group members:  </w:t>
+      </w:r>
+      <w:proofErr w:type="spellStart"/>
+      <w:r>
+        <w:rPr>
+          <w:rFonts w:cstheme="minorHAnsi"/>
+          <w:color w:val="000000"/>
+          <w:shd w:val="clear" w:color="auto" w:fill="FFFFFF"/>
+        </w:rPr>
+        <w:t>Chanelle</w:t>
+      </w:r>
+      <w:proofErr w:type="spellEnd"/>
+      <w:r>
+        <w:rPr>
+          <w:rFonts w:cstheme="minorHAnsi"/>
+          <w:color w:val="000000"/>
+          <w:shd w:val="clear" w:color="auto" w:fill="FFFFFF"/>
+        </w:rPr>
+        <w:t xml:space="preserve"> Hart</w:t>
+      </w:r>
+      <w:r>
+        <w:rPr>
+          <w:rFonts w:cstheme="minorHAnsi"/>
+        </w:rPr>
+        <w:t xml:space="preserve">, </w:t>
+      </w:r>
+      <w:proofErr w:type="spellStart"/>
+      <w:r>
+        <w:rPr>
+          <w:rFonts w:cstheme="minorHAnsi"/>
+          <w:color w:val="000000"/>
+          <w:shd w:val="clear" w:color="auto" w:fill="FFFFFF"/>
+        </w:rPr>
+        <w:t>Dholon</w:t>
+      </w:r>
+      <w:proofErr w:type="spellEnd"/>
+      <w:r>
+        <w:rPr>
+          <w:rFonts w:cstheme="minorHAnsi"/>
+          <w:color w:val="000000"/>
+          <w:shd w:val="clear" w:color="auto" w:fill="FFFFFF"/>
+        </w:rPr>
+        <w:t xml:space="preserve"> </w:t>
+      </w:r>
+      <w:proofErr w:type="spellStart"/>
+      <w:r>
+        <w:rPr>
+          <w:rFonts w:cstheme="minorHAnsi"/>
+          <w:color w:val="000000"/>
+          <w:shd w:val="clear" w:color="auto" w:fill="FFFFFF"/>
+        </w:rPr>
+        <w:t>Akter</w:t>
+      </w:r>
+      <w:proofErr w:type="spellEnd"/>
+      <w:r>
+        <w:rPr>
+          <w:rFonts w:cstheme="minorHAnsi"/>
+        </w:rPr>
+        <w:t xml:space="preserve"> and </w:t>
+      </w:r>
+      <w:proofErr w:type="spellStart"/>
+      <w:r>
+        <w:rPr>
+          <w:rFonts w:cstheme="minorHAnsi"/>
+          <w:color w:val="1D2129"/>
+          <w:shd w:val="clear" w:color="auto" w:fill="FFFFFF"/>
+        </w:rPr>
+        <w:t>Thanh</w:t>
+      </w:r>
+      <w:proofErr w:type="spellEnd"/>
+      <w:r>
+        <w:rPr>
+          <w:rFonts w:cstheme="minorHAnsi"/>
+          <w:color w:val="1D2129"/>
+          <w:shd w:val="clear" w:color="auto" w:fill="FFFFFF"/>
+        </w:rPr>
+        <w:t xml:space="preserve"> </w:t>
+      </w:r>
+      <w:proofErr w:type="spellStart"/>
+      <w:r>
+        <w:rPr>
+          <w:rFonts w:cstheme="minorHAnsi"/>
+          <w:color w:val="1D2129"/>
+          <w:shd w:val="clear" w:color="auto" w:fill="FFFFFF"/>
+        </w:rPr>
+        <w:t>Hoàng</w:t>
+      </w:r>
+      <w:proofErr w:type="spellEnd"/>
+      <w:r>
+        <w:rPr>
+          <w:rFonts w:cstheme="minorHAnsi"/>
+        </w:rPr>
+        <w:t xml:space="preserve">. </w:t>
+      </w:r>
+    </w:p>
+    <w:p>
+      <w:pPr>
+        <w:rPr>
+          <w:u w:val="single"/>
+        </w:rPr>
+      </w:pPr>
+    </w:p>
+    <w:p>
+      <w:pPr>
+        <w:rPr>
+          <w:u w:val="single"/>
+        </w:rPr>
+      </w:pPr>
+      <w:r>
+        <w:rPr>
+          <w:u w:val="single"/>
+        </w:rPr>
+        <w:t>Contact information</w:t>
+      </w:r>
+    </w:p>
+    <w:p>
+      <w:r>
+        <w:t>Ms. Talia</w:t>
       </w:r>
     </w:p>
     <w:p>
@@ -3111,7 +3096,7 @@
           <w:szCs w:val="22"/>
           <w:lang w:val="en-GB"/>
         </w:rPr>
-        <w:t xml:space="preserve">Phone: </w:t>
+        <w:t xml:space="preserve">Name: </w:t>
       </w:r>
       <w:r>
         <w:rPr>
@@ -3119,6 +3104,34 @@
           <w:szCs w:val="22"/>
           <w:lang w:val="en-GB"/>
         </w:rPr>
+        <w:t xml:space="preserve">Talia Santos </w:t>
+      </w:r>
+    </w:p>
+    <w:p>
+      <w:pPr>
+        <w:pStyle w:val="Default"/>
+        <w:rPr>
+          <w:sz w:val="22"/>
+          <w:szCs w:val="22"/>
+          <w:lang w:val="en-GB"/>
+        </w:rPr>
+      </w:pPr>
+      <w:r>
+        <w:rPr>
+          <w:b/>
+          <w:bCs/>
+          <w:sz w:val="22"/>
+          <w:szCs w:val="22"/>
+          <w:lang w:val="en-GB"/>
+        </w:rPr>
+        <w:t xml:space="preserve">Phone: </w:t>
+      </w:r>
+      <w:r>
+        <w:rPr>
+          <w:sz w:val="22"/>
+          <w:szCs w:val="22"/>
+          <w:lang w:val="en-GB"/>
+        </w:rPr>
         <w:t xml:space="preserve">0699999999 </w:t>
       </w:r>
     </w:p>
@@ -3174,12 +3187,20 @@
       <w:r>
         <w:t xml:space="preserve"> (</w:t>
       </w:r>
+      <w:commentRangeStart w:id="12"/>
       <w:proofErr w:type="spellStart"/>
       <w:r>
         <w:t>CompanyNameHere</w:t>
       </w:r>
+      <w:commentRangeEnd w:id="12"/>
       <w:proofErr w:type="spellEnd"/>
       <w:r>
+        <w:rPr>
+          <w:rStyle w:val="CommentReference"/>
+        </w:rPr>
+        <w:commentReference w:id="12"/>
+      </w:r>
+      <w:r>
         <w:t>)</w:t>
       </w:r>
       <w:r>
@@ -3201,7 +3222,18 @@
         <w:t>,</w:t>
       </w:r>
       <w:r>
-        <w:t xml:space="preserve"> which allow visitors to deposit money on their account. These machines provide log files.</w:t>
+        <w:t xml:space="preserve"> which allow visitors to deposit money on their account. </w:t>
+      </w:r>
+      <w:commentRangeStart w:id="13"/>
+      <w:r>
+        <w:t>These machines provide log files.</w:t>
+      </w:r>
+      <w:commentRangeEnd w:id="13"/>
+      <w:r>
+        <w:rPr>
+          <w:rStyle w:val="CommentReference"/>
+        </w:rPr>
+        <w:commentReference w:id="13"/>
       </w:r>
     </w:p>
     <w:p/>
@@ -3209,23 +3241,37 @@
       <w:pPr>
         <w:pStyle w:val="Heading2"/>
       </w:pPr>
-      <w:bookmarkStart w:id="12" w:name="_Toc416881602"/>
-      <w:bookmarkStart w:id="13" w:name="_Toc503470058"/>
-      <w:bookmarkStart w:id="14" w:name="_Toc506888654"/>
+      <w:bookmarkStart w:id="14" w:name="_Toc416881602"/>
+      <w:bookmarkStart w:id="15" w:name="_Toc503470058"/>
+      <w:bookmarkStart w:id="16" w:name="_Toc506888654"/>
       <w:r>
         <w:lastRenderedPageBreak/>
         <w:t>Problem description</w:t>
       </w:r>
-      <w:bookmarkEnd w:id="12"/>
-      <w:bookmarkEnd w:id="13"/>
       <w:bookmarkEnd w:id="14"/>
-    </w:p>
-    <w:p>
-      <w:r>
-        <w:t>The organizing Company</w:t>
-      </w:r>
-      <w:r>
-        <w:t xml:space="preserve"> wants to ensure that the event will run smoothly.</w:t>
+      <w:bookmarkEnd w:id="15"/>
+      <w:bookmarkEnd w:id="16"/>
+    </w:p>
+    <w:p>
+      <w:r>
+        <w:t xml:space="preserve">The organizing </w:t>
+      </w:r>
+      <w:commentRangeStart w:id="17"/>
+      <w:r>
+        <w:t>Company</w:t>
+      </w:r>
+      <w:r>
+        <w:t xml:space="preserve"> </w:t>
+      </w:r>
+      <w:commentRangeEnd w:id="17"/>
+      <w:r>
+        <w:rPr>
+          <w:rStyle w:val="CommentReference"/>
+        </w:rPr>
+        <w:commentReference w:id="17"/>
+      </w:r>
+      <w:r>
+        <w:t>wants to ensure that the event will run smoothly.</w:t>
       </w:r>
       <w:r>
         <w:t xml:space="preserve"> For this, they have </w:t>
@@ -3318,38 +3364,38 @@
       <w:pPr>
         <w:pStyle w:val="Heading2"/>
       </w:pPr>
-      <w:bookmarkStart w:id="15" w:name="_Toc416881603"/>
-      <w:bookmarkStart w:id="16" w:name="_Toc503470059"/>
-      <w:bookmarkStart w:id="17" w:name="_Toc506888655"/>
+      <w:bookmarkStart w:id="18" w:name="_Toc416881603"/>
+      <w:bookmarkStart w:id="19" w:name="_Toc503470059"/>
+      <w:bookmarkStart w:id="20" w:name="_Toc506888655"/>
       <w:r>
         <w:t>Project goal</w:t>
-      </w:r>
-      <w:bookmarkEnd w:id="15"/>
-      <w:bookmarkEnd w:id="16"/>
-      <w:bookmarkEnd w:id="17"/>
-    </w:p>
-    <w:p>
-      <w:r>
-        <w:t xml:space="preserve">The goal of this project is to </w:t>
-      </w:r>
-      <w:r>
-        <w:t>successfully develop the requested software solution.</w:t>
-      </w:r>
-    </w:p>
-    <w:p/>
-    <w:p>
-      <w:pPr>
-        <w:pStyle w:val="Heading2"/>
-      </w:pPr>
-      <w:bookmarkStart w:id="18" w:name="_Toc416881604"/>
-      <w:bookmarkStart w:id="19" w:name="_Toc503470060"/>
-      <w:bookmarkStart w:id="20" w:name="_Toc506888656"/>
-      <w:r>
-        <w:t>Project Deliverables and Non-Deliverables</w:t>
       </w:r>
       <w:bookmarkEnd w:id="18"/>
       <w:bookmarkEnd w:id="19"/>
       <w:bookmarkEnd w:id="20"/>
+    </w:p>
+    <w:p>
+      <w:r>
+        <w:t xml:space="preserve">The goal of this project is to </w:t>
+      </w:r>
+      <w:r>
+        <w:t>successfully develop the requested software solution.</w:t>
+      </w:r>
+    </w:p>
+    <w:p/>
+    <w:p>
+      <w:pPr>
+        <w:pStyle w:val="Heading2"/>
+      </w:pPr>
+      <w:bookmarkStart w:id="21" w:name="_Toc416881604"/>
+      <w:bookmarkStart w:id="22" w:name="_Toc503470060"/>
+      <w:bookmarkStart w:id="23" w:name="_Toc506888656"/>
+      <w:r>
+        <w:t>Project Deliverables and Non-Deliverables</w:t>
+      </w:r>
+      <w:bookmarkEnd w:id="21"/>
+      <w:bookmarkEnd w:id="22"/>
+      <w:bookmarkEnd w:id="23"/>
     </w:p>
     <w:p>
       <w:r>
@@ -3364,6 +3410,7 @@
           <w:numId w:val="1"/>
         </w:numPr>
       </w:pPr>
+      <w:commentRangeStart w:id="24"/>
       <w:r>
         <w:t>Agenda's and minutes of every meeting</w:t>
       </w:r>
@@ -3379,6 +3426,14 @@
       <w:r>
         <w:t>A name (and a logo) for your group</w:t>
       </w:r>
+      <w:commentRangeEnd w:id="24"/>
+      <w:r>
+        <w:rPr>
+          <w:rStyle w:val="CommentReference"/>
+          <w:lang w:val="en-GB" w:eastAsia="en-US"/>
+        </w:rPr>
+        <w:commentReference w:id="24"/>
+      </w:r>
     </w:p>
     <w:p>
       <w:pPr>
@@ -3586,8 +3641,17 @@
           <w:numId w:val="1"/>
         </w:numPr>
       </w:pPr>
+      <w:commentRangeStart w:id="25"/>
       <w:r>
         <w:t>Milestones</w:t>
+      </w:r>
+      <w:commentRangeEnd w:id="25"/>
+      <w:r>
+        <w:rPr>
+          <w:rStyle w:val="CommentReference"/>
+          <w:lang w:val="en-GB" w:eastAsia="en-US"/>
+        </w:rPr>
+        <w:commentReference w:id="25"/>
       </w:r>
     </w:p>
     <w:p/>
@@ -3611,7 +3675,10 @@
         </w:numPr>
       </w:pPr>
       <w:r>
-        <w:t>Source-code.</w:t>
+        <w:t xml:space="preserve">Source </w:t>
+      </w:r>
+      <w:r>
+        <w:t>code.</w:t>
       </w:r>
     </w:p>
     <w:p>
@@ -3634,6 +3701,7 @@
           <w:numId w:val="1"/>
         </w:numPr>
       </w:pPr>
+      <w:commentRangeStart w:id="26"/>
       <w:r>
         <w:lastRenderedPageBreak/>
         <w:t>Agenda's and minutes of every meeting</w:t>
@@ -3641,19 +3709,27 @@
       <w:r>
         <w:t>.</w:t>
       </w:r>
+      <w:commentRangeEnd w:id="26"/>
+      <w:r>
+        <w:rPr>
+          <w:rStyle w:val="CommentReference"/>
+          <w:lang w:val="en-GB" w:eastAsia="en-US"/>
+        </w:rPr>
+        <w:commentReference w:id="26"/>
+      </w:r>
     </w:p>
     <w:p/>
     <w:p>
       <w:pPr>
         <w:pStyle w:val="Heading2"/>
       </w:pPr>
-      <w:bookmarkStart w:id="21" w:name="_Toc503470061"/>
-      <w:bookmarkStart w:id="22" w:name="_Toc506888657"/>
+      <w:bookmarkStart w:id="27" w:name="_Toc503470061"/>
+      <w:bookmarkStart w:id="28" w:name="_Toc506888657"/>
       <w:r>
         <w:t>Project Requirements Functional and Non-Functional</w:t>
       </w:r>
-      <w:bookmarkEnd w:id="21"/>
-      <w:bookmarkEnd w:id="22"/>
+      <w:bookmarkEnd w:id="27"/>
+      <w:bookmarkEnd w:id="28"/>
     </w:p>
     <w:p>
       <w:r>
@@ -3699,13 +3775,28 @@
         </w:numPr>
       </w:pPr>
       <w:r>
-        <w:t>One application gives the possibility to perform</w:t>
+        <w:t xml:space="preserve">One application gives the possibility </w:t>
+      </w:r>
+      <w:commentRangeStart w:id="29"/>
+      <w:r>
+        <w:t>to perform</w:t>
       </w:r>
       <w:r>
         <w:t xml:space="preserve"> the purchase</w:t>
       </w:r>
       <w:r>
-        <w:t xml:space="preserve"> of goods, as well as on the spot loans</w:t>
+        <w:t xml:space="preserve"> of goods</w:t>
+      </w:r>
+      <w:commentRangeEnd w:id="29"/>
+      <w:r>
+        <w:rPr>
+          <w:rStyle w:val="CommentReference"/>
+          <w:lang w:val="en-GB" w:eastAsia="en-US"/>
+        </w:rPr>
+        <w:commentReference w:id="29"/>
+      </w:r>
+      <w:r>
+        <w:t>, as well as on the spot loans</w:t>
       </w:r>
       <w:r>
         <w:t xml:space="preserve"> of material</w:t>
@@ -3823,7 +3914,6 @@
       </w:r>
     </w:p>
     <w:p/>
-    <w:p/>
     <w:p>
       <w:r>
         <w:t xml:space="preserve">In this project the </w:t>
@@ -3879,8 +3969,17 @@
           <w:numId w:val="1"/>
         </w:numPr>
       </w:pPr>
+      <w:commentRangeStart w:id="30"/>
       <w:r>
         <w:t>Account balance application should be able to retrieve ATM log files.</w:t>
+      </w:r>
+      <w:commentRangeEnd w:id="30"/>
+      <w:r>
+        <w:rPr>
+          <w:rStyle w:val="CommentReference"/>
+          <w:lang w:val="en-GB" w:eastAsia="en-US"/>
+        </w:rPr>
+        <w:commentReference w:id="30"/>
       </w:r>
     </w:p>
     <w:p>
@@ -3891,8 +3990,17 @@
           <w:numId w:val="1"/>
         </w:numPr>
       </w:pPr>
+      <w:commentRangeStart w:id="31"/>
       <w:r>
         <w:t>Extensibility of prospect features.</w:t>
+      </w:r>
+      <w:commentRangeEnd w:id="31"/>
+      <w:r>
+        <w:rPr>
+          <w:rStyle w:val="CommentReference"/>
+          <w:lang w:val="en-GB" w:eastAsia="en-US"/>
+        </w:rPr>
+        <w:commentReference w:id="31"/>
       </w:r>
     </w:p>
     <w:p>
@@ -3965,15 +4073,15 @@
           <w:rStyle w:val="Strong"/>
         </w:rPr>
       </w:pPr>
-      <w:bookmarkStart w:id="23" w:name="_Toc416881605"/>
-      <w:bookmarkStart w:id="24" w:name="_Toc503470062"/>
-      <w:bookmarkStart w:id="25" w:name="_Toc506888658"/>
+      <w:bookmarkStart w:id="32" w:name="_Toc416881605"/>
+      <w:bookmarkStart w:id="33" w:name="_Toc503470062"/>
+      <w:bookmarkStart w:id="34" w:name="_Toc506888658"/>
       <w:r>
         <w:t>Project Constraints</w:t>
       </w:r>
-      <w:bookmarkEnd w:id="23"/>
-      <w:bookmarkEnd w:id="24"/>
-      <w:bookmarkEnd w:id="25"/>
+      <w:bookmarkEnd w:id="32"/>
+      <w:bookmarkEnd w:id="33"/>
+      <w:bookmarkEnd w:id="34"/>
     </w:p>
     <w:p>
       <w:pPr>
@@ -4081,14 +4189,29 @@
         <w:rPr>
           <w:rStyle w:val="Strong"/>
         </w:rPr>
-        <w:t xml:space="preserve"> (amount)</w:t>
-      </w:r>
+        <w:t xml:space="preserve"> </w:t>
+      </w:r>
+      <w:commentRangeStart w:id="35"/>
       <w:r>
         <w:rPr>
           <w:rStyle w:val="Strong"/>
         </w:rPr>
+        <w:t>(amount)</w:t>
+      </w:r>
+      <w:r>
+        <w:rPr>
+          <w:rStyle w:val="Strong"/>
+        </w:rPr>
         <w:t>.</w:t>
       </w:r>
+      <w:commentRangeEnd w:id="35"/>
+      <w:r>
+        <w:rPr>
+          <w:rStyle w:val="CommentReference"/>
+          <w:lang w:val="en-GB" w:eastAsia="en-US"/>
+        </w:rPr>
+        <w:commentReference w:id="35"/>
+      </w:r>
     </w:p>
     <w:p/>
     <w:p>
@@ -4101,6 +4224,7 @@
         <w:rPr>
           <w:b/>
         </w:rPr>
+        <w:lastRenderedPageBreak/>
         <w:t xml:space="preserve">Constraint 3: </w:t>
       </w:r>
       <w:r>
@@ -4197,15 +4321,15 @@
       <w:pPr>
         <w:pStyle w:val="Heading2"/>
       </w:pPr>
-      <w:bookmarkStart w:id="26" w:name="_Toc416881606"/>
-      <w:bookmarkStart w:id="27" w:name="_Toc503470063"/>
-      <w:bookmarkStart w:id="28" w:name="_Toc506888659"/>
+      <w:bookmarkStart w:id="36" w:name="_Toc416881606"/>
+      <w:bookmarkStart w:id="37" w:name="_Toc503470063"/>
+      <w:bookmarkStart w:id="38" w:name="_Toc506888659"/>
       <w:r>
         <w:t>Project Risks</w:t>
       </w:r>
-      <w:bookmarkEnd w:id="26"/>
-      <w:bookmarkEnd w:id="27"/>
-      <w:bookmarkEnd w:id="28"/>
+      <w:bookmarkEnd w:id="36"/>
+      <w:bookmarkEnd w:id="37"/>
+      <w:bookmarkEnd w:id="38"/>
     </w:p>
     <w:p>
       <w:pPr>
@@ -4584,7 +4708,6 @@
           <w:b/>
           <w:lang w:val="en-GB"/>
         </w:rPr>
-        <w:lastRenderedPageBreak/>
         <w:t>Risk 6</w:t>
       </w:r>
       <w:r>
@@ -4668,6 +4791,7 @@
           <w:szCs w:val="22"/>
           <w:lang w:val="en-GB"/>
         </w:rPr>
+        <w:lastRenderedPageBreak/>
         <w:t xml:space="preserve">Impact on project: High. </w:t>
       </w:r>
     </w:p>
@@ -5009,16 +5133,16 @@
       <w:pPr>
         <w:pStyle w:val="Heading1"/>
       </w:pPr>
-      <w:bookmarkStart w:id="29" w:name="_Toc416881607"/>
-      <w:bookmarkStart w:id="30" w:name="_Toc503470064"/>
-      <w:bookmarkStart w:id="31" w:name="_Toc506888660"/>
+      <w:bookmarkStart w:id="39" w:name="_Toc416881607"/>
+      <w:bookmarkStart w:id="40" w:name="_Toc503470064"/>
+      <w:bookmarkStart w:id="41" w:name="_Toc506888660"/>
       <w:r>
         <w:lastRenderedPageBreak/>
         <w:t>Project Phasing</w:t>
       </w:r>
-      <w:bookmarkEnd w:id="29"/>
-      <w:bookmarkEnd w:id="30"/>
-      <w:bookmarkEnd w:id="31"/>
+      <w:bookmarkEnd w:id="39"/>
+      <w:bookmarkEnd w:id="40"/>
+      <w:bookmarkEnd w:id="41"/>
     </w:p>
     <w:p>
       <w:r>
@@ -8464,20 +8588,20 @@
       <w:pPr>
         <w:pStyle w:val="Heading2"/>
       </w:pPr>
-      <w:bookmarkStart w:id="32" w:name="_Toc416881608"/>
+      <w:bookmarkStart w:id="42" w:name="_Toc416881608"/>
     </w:p>
     <w:p>
       <w:pPr>
         <w:pStyle w:val="Heading2"/>
       </w:pPr>
-      <w:bookmarkStart w:id="33" w:name="_Toc503470065"/>
-      <w:bookmarkStart w:id="34" w:name="_Toc506888661"/>
+      <w:bookmarkStart w:id="43" w:name="_Toc503470065"/>
+      <w:bookmarkStart w:id="44" w:name="_Toc506888661"/>
       <w:r>
         <w:t>Phase 1: Initiation</w:t>
       </w:r>
-      <w:bookmarkEnd w:id="32"/>
-      <w:bookmarkEnd w:id="33"/>
-      <w:bookmarkEnd w:id="34"/>
+      <w:bookmarkEnd w:id="42"/>
+      <w:bookmarkEnd w:id="43"/>
+      <w:bookmarkEnd w:id="44"/>
     </w:p>
     <w:p>
       <w:r>
@@ -8718,15 +8842,15 @@
       <w:pPr>
         <w:pStyle w:val="Heading2"/>
       </w:pPr>
-      <w:bookmarkStart w:id="35" w:name="_Toc416881609"/>
-      <w:bookmarkStart w:id="36" w:name="_Toc503470066"/>
-      <w:bookmarkStart w:id="37" w:name="_Toc506888662"/>
+      <w:bookmarkStart w:id="45" w:name="_Toc416881609"/>
+      <w:bookmarkStart w:id="46" w:name="_Toc503470066"/>
+      <w:bookmarkStart w:id="47" w:name="_Toc506888662"/>
       <w:r>
         <w:t xml:space="preserve">Phase 2: </w:t>
       </w:r>
-      <w:bookmarkEnd w:id="35"/>
-      <w:bookmarkEnd w:id="36"/>
-      <w:bookmarkEnd w:id="37"/>
+      <w:bookmarkEnd w:id="45"/>
+      <w:bookmarkEnd w:id="46"/>
+      <w:bookmarkEnd w:id="47"/>
       <w:r>
         <w:t>Design</w:t>
       </w:r>
@@ -8789,7 +8913,19 @@
         </w:numPr>
       </w:pPr>
       <w:r>
-        <w:t>Research possible methods for documenting requirements</w:t>
+        <w:t xml:space="preserve">Research possible methods </w:t>
+      </w:r>
+      <w:commentRangeStart w:id="48"/>
+      <w:r>
+        <w:t>for documenting requirements</w:t>
+      </w:r>
+      <w:commentRangeEnd w:id="48"/>
+      <w:r>
+        <w:rPr>
+          <w:rStyle w:val="CommentReference"/>
+          <w:lang w:val="en-GB" w:eastAsia="en-US"/>
+        </w:rPr>
+        <w:commentReference w:id="48"/>
       </w:r>
     </w:p>
     <w:p>
@@ -8984,21 +9120,21 @@
       <w:pPr>
         <w:pStyle w:val="Heading2"/>
       </w:pPr>
-      <w:bookmarkStart w:id="38" w:name="_Toc416881610"/>
+      <w:bookmarkStart w:id="49" w:name="_Toc416881610"/>
     </w:p>
     <w:p/>
     <w:p>
       <w:pPr>
         <w:pStyle w:val="Heading2"/>
       </w:pPr>
-      <w:bookmarkStart w:id="39" w:name="_Toc503470067"/>
-      <w:bookmarkStart w:id="40" w:name="_Toc506888663"/>
+      <w:bookmarkStart w:id="50" w:name="_Toc503470067"/>
+      <w:bookmarkStart w:id="51" w:name="_Toc506888663"/>
       <w:r>
         <w:t xml:space="preserve">Phase 3: </w:t>
       </w:r>
-      <w:bookmarkEnd w:id="38"/>
-      <w:bookmarkEnd w:id="39"/>
-      <w:bookmarkEnd w:id="40"/>
+      <w:bookmarkEnd w:id="49"/>
+      <w:bookmarkEnd w:id="50"/>
+      <w:bookmarkEnd w:id="51"/>
       <w:r>
         <w:t>Build</w:t>
       </w:r>
@@ -9274,15 +9410,15 @@
       <w:pPr>
         <w:pStyle w:val="Heading2"/>
       </w:pPr>
-      <w:bookmarkStart w:id="41" w:name="_Toc416881611"/>
-      <w:bookmarkStart w:id="42" w:name="_Toc503470068"/>
-      <w:bookmarkStart w:id="43" w:name="_Toc506888664"/>
+      <w:bookmarkStart w:id="52" w:name="_Toc416881611"/>
+      <w:bookmarkStart w:id="53" w:name="_Toc503470068"/>
+      <w:bookmarkStart w:id="54" w:name="_Toc506888664"/>
       <w:r>
         <w:t xml:space="preserve">Phase 4: </w:t>
       </w:r>
-      <w:bookmarkEnd w:id="41"/>
-      <w:bookmarkEnd w:id="42"/>
-      <w:bookmarkEnd w:id="43"/>
+      <w:bookmarkEnd w:id="52"/>
+      <w:bookmarkEnd w:id="53"/>
+      <w:bookmarkEnd w:id="54"/>
       <w:r>
         <w:t>Test</w:t>
       </w:r>
@@ -9295,7 +9431,21 @@
         <w:t>testing</w:t>
       </w:r>
       <w:r>
-        <w:t xml:space="preserve"> phase has two activities: Test system and Write user manual.</w:t>
+        <w:t xml:space="preserve"> phase has two activities: Test system and </w:t>
+      </w:r>
+      <w:commentRangeStart w:id="55"/>
+      <w:r>
+        <w:t xml:space="preserve">Write </w:t>
+      </w:r>
+      <w:commentRangeEnd w:id="55"/>
+      <w:r>
+        <w:rPr>
+          <w:rStyle w:val="CommentReference"/>
+        </w:rPr>
+        <w:commentReference w:id="55"/>
+      </w:r>
+      <w:r>
+        <w:t>user manual.</w:t>
       </w:r>
     </w:p>
     <w:p>
@@ -9384,8 +9534,20 @@
           <w:numId w:val="5"/>
         </w:numPr>
       </w:pPr>
-      <w:r>
-        <w:t xml:space="preserve">Make test data with  presence, practical submissions, and </w:t>
+      <w:commentRangeStart w:id="56"/>
+      <w:r>
+        <w:t>Make test data with  presence</w:t>
+      </w:r>
+      <w:commentRangeEnd w:id="56"/>
+      <w:r>
+        <w:rPr>
+          <w:rStyle w:val="CommentReference"/>
+          <w:lang w:val="en-GB" w:eastAsia="en-US"/>
+        </w:rPr>
+        <w:commentReference w:id="56"/>
+      </w:r>
+      <w:r>
+        <w:t xml:space="preserve">, practical submissions, and </w:t>
       </w:r>
       <w:r>
         <w:t>testing</w:t>
@@ -9623,15 +9785,15 @@
       <w:pPr>
         <w:pStyle w:val="Heading2"/>
       </w:pPr>
-      <w:bookmarkStart w:id="44" w:name="_Toc416881612"/>
-      <w:bookmarkStart w:id="45" w:name="_Toc503470069"/>
-      <w:bookmarkStart w:id="46" w:name="_Toc506888665"/>
+      <w:bookmarkStart w:id="57" w:name="_Toc416881612"/>
+      <w:bookmarkStart w:id="58" w:name="_Toc503470069"/>
+      <w:bookmarkStart w:id="59" w:name="_Toc506888665"/>
       <w:r>
         <w:t xml:space="preserve">Phase 5: </w:t>
       </w:r>
-      <w:bookmarkEnd w:id="44"/>
-      <w:bookmarkEnd w:id="45"/>
-      <w:bookmarkEnd w:id="46"/>
+      <w:bookmarkEnd w:id="57"/>
+      <w:bookmarkEnd w:id="58"/>
+      <w:bookmarkEnd w:id="59"/>
       <w:r>
         <w:t>Deploy</w:t>
       </w:r>
@@ -9681,7 +9843,21 @@
     </w:p>
     <w:p>
       <w:r>
-        <w:t>Tasks for the activity are:</w:t>
+        <w:t xml:space="preserve">Tasks for the activity </w:t>
+      </w:r>
+      <w:commentRangeStart w:id="60"/>
+      <w:r>
+        <w:t>are</w:t>
+      </w:r>
+      <w:commentRangeEnd w:id="60"/>
+      <w:r>
+        <w:rPr>
+          <w:rStyle w:val="CommentReference"/>
+        </w:rPr>
+        <w:commentReference w:id="60"/>
+      </w:r>
+      <w:r>
+        <w:t>:</w:t>
       </w:r>
     </w:p>
     <w:p>
@@ -9692,12 +9868,10 @@
           <w:numId w:val="5"/>
         </w:numPr>
       </w:pPr>
-      <w:bookmarkStart w:id="47" w:name="_GoBack"/>
       <w:r>
         <w:t>The final version of the project plan</w:t>
       </w:r>
     </w:p>
-    <w:bookmarkEnd w:id="47"/>
     <w:p>
       <w:pPr>
         <w:pStyle w:val="ListParagraph"/>
@@ -9875,7 +10049,8 @@
           <w:lang w:val="pt-PT"/>
         </w:rPr>
       </w:pPr>
-      <w:bookmarkStart w:id="48" w:name="_Toc506888666"/>
+      <w:bookmarkStart w:id="61" w:name="_Toc506888666"/>
+      <w:commentRangeStart w:id="62"/>
       <w:r>
         <w:rPr>
           <w:noProof/>
@@ -9884,11 +10059,21 @@
         <w:lastRenderedPageBreak/>
         <w:t>APPENDICES</w:t>
       </w:r>
-      <w:bookmarkEnd w:id="48"/>
+      <w:bookmarkEnd w:id="61"/>
+      <w:commentRangeEnd w:id="62"/>
+      <w:r>
+        <w:rPr>
+          <w:rStyle w:val="CommentReference"/>
+          <w:rFonts w:asciiTheme="minorHAnsi" w:eastAsiaTheme="minorHAnsi" w:hAnsiTheme="minorHAnsi" w:cstheme="minorBidi"/>
+          <w:b w:val="0"/>
+          <w:color w:val="auto"/>
+        </w:rPr>
+        <w:commentReference w:id="62"/>
+      </w:r>
     </w:p>
     <w:sectPr>
-      <w:headerReference w:type="default" r:id="rId14"/>
-      <w:footerReference w:type="default" r:id="rId15"/>
+      <w:headerReference w:type="default" r:id="rId15"/>
+      <w:footerReference w:type="default" r:id="rId16"/>
       <w:pgSz w:w="11906" w:h="16838"/>
       <w:pgMar w:top="1440" w:right="1440" w:bottom="1440" w:left="1440" w:header="708" w:footer="708" w:gutter="0"/>
       <w:pgNumType w:start="0"/>
@@ -9898,6 +10083,410 @@
     </w:sectPr>
   </w:body>
 </w:document>
+</file>
+
+<file path=word/comments.xml><?xml version="1.0" encoding="utf-8"?>
+<w:comments xmlns:wpc="http://schemas.microsoft.com/office/word/2010/wordprocessingCanvas" xmlns:mc="http://schemas.openxmlformats.org/markup-compatibility/2006" xmlns:o="urn:schemas-microsoft-com:office:office" xmlns:r="http://schemas.openxmlformats.org/officeDocument/2006/relationships" xmlns:m="http://schemas.openxmlformats.org/officeDocument/2006/math" xmlns:v="urn:schemas-microsoft-com:vml" xmlns:wp14="http://schemas.microsoft.com/office/word/2010/wordprocessingDrawing" xmlns:wp="http://schemas.openxmlformats.org/drawingml/2006/wordprocessingDrawing" xmlns:w10="urn:schemas-microsoft-com:office:word" xmlns:w="http://schemas.openxmlformats.org/wordprocessingml/2006/main" xmlns:w14="http://schemas.microsoft.com/office/word/2010/wordml" xmlns:wpg="http://schemas.microsoft.com/office/word/2010/wordprocessingGroup" xmlns:wpi="http://schemas.microsoft.com/office/word/2010/wordprocessingInk" xmlns:wne="http://schemas.microsoft.com/office/word/2006/wordml" xmlns:wps="http://schemas.microsoft.com/office/word/2010/wordprocessingShape" mc:Ignorable="w14 wp14">
+  <w:comment w:id="12" w:author="Yến Thanh" w:date="2018-02-24T22:48:00Z" w:initials="YT">
+    <w:p>
+      <w:pPr>
+        <w:pStyle w:val="CommentText"/>
+      </w:pPr>
+      <w:r>
+        <w:rPr>
+          <w:rStyle w:val="CommentReference"/>
+        </w:rPr>
+        <w:annotationRef/>
+      </w:r>
+      <w:r>
+        <w:t>Event International</w:t>
+      </w:r>
+    </w:p>
+  </w:comment>
+  <w:comment w:id="13" w:author="Yến Thanh" w:date="2018-02-24T22:50:00Z" w:initials="YT">
+    <w:p>
+      <w:pPr>
+        <w:pStyle w:val="CommentText"/>
+      </w:pPr>
+      <w:r>
+        <w:rPr>
+          <w:rStyle w:val="CommentReference"/>
+        </w:rPr>
+        <w:annotationRef/>
+      </w:r>
+      <w:r>
+        <w:t>This sentence here is a little weird. Maybe you miss the part where we have to transfer the logs into the bank accounts.</w:t>
+      </w:r>
+    </w:p>
+  </w:comment>
+  <w:comment w:id="17" w:author="Yến Thanh" w:date="2018-02-24T22:52:00Z" w:initials="YT">
+    <w:p>
+      <w:pPr>
+        <w:pStyle w:val="CommentText"/>
+      </w:pPr>
+      <w:r>
+        <w:rPr>
+          <w:rStyle w:val="CommentReference"/>
+        </w:rPr>
+        <w:annotationRef/>
+      </w:r>
+      <w:proofErr w:type="gramStart"/>
+      <w:r>
+        <w:rPr>
+          <w:rStyle w:val="CommentReference"/>
+        </w:rPr>
+        <w:t>capitalization</w:t>
+      </w:r>
+      <w:proofErr w:type="gramEnd"/>
+      <w:r>
+        <w:rPr>
+          <w:rStyle w:val="CommentReference"/>
+        </w:rPr>
+        <w:t>???</w:t>
+      </w:r>
+    </w:p>
+  </w:comment>
+  <w:comment w:id="24" w:author="Yến Thanh" w:date="2018-02-24T22:53:00Z" w:initials="YT">
+    <w:p>
+      <w:pPr>
+        <w:pStyle w:val="CommentText"/>
+      </w:pPr>
+      <w:r>
+        <w:rPr>
+          <w:rStyle w:val="CommentReference"/>
+        </w:rPr>
+        <w:annotationRef/>
+      </w:r>
+      <w:r>
+        <w:t xml:space="preserve">I don’t think we deliver all of this to the clients so this may have to be modified. </w:t>
+      </w:r>
+      <w:r>
+        <w:t>(</w:t>
+      </w:r>
+      <w:proofErr w:type="gramStart"/>
+      <w:r>
+        <w:t>the</w:t>
+      </w:r>
+      <w:proofErr w:type="gramEnd"/>
+      <w:r>
+        <w:t xml:space="preserve"> minutes/agendas are selectively delivered)</w:t>
+      </w:r>
+    </w:p>
+  </w:comment>
+  <w:comment w:id="25" w:author="Yến Thanh" w:date="2018-02-24T22:53:00Z" w:initials="YT">
+    <w:p>
+      <w:pPr>
+        <w:pStyle w:val="CommentText"/>
+      </w:pPr>
+      <w:r>
+        <w:rPr>
+          <w:rStyle w:val="CommentReference"/>
+        </w:rPr>
+        <w:annotationRef/>
+      </w:r>
+      <w:r>
+        <w:rPr>
+          <w:rStyle w:val="CommentReference"/>
+        </w:rPr>
+        <w:t>Milestones???</w:t>
+      </w:r>
+    </w:p>
+  </w:comment>
+  <w:comment w:id="26" w:author="Yến Thanh" w:date="2018-02-24T22:55:00Z" w:initials="YT">
+    <w:p>
+      <w:pPr>
+        <w:pStyle w:val="CommentText"/>
+      </w:pPr>
+      <w:r>
+        <w:rPr>
+          <w:rStyle w:val="CommentReference"/>
+        </w:rPr>
+        <w:annotationRef/>
+      </w:r>
+      <w:r>
+        <w:rPr>
+          <w:rStyle w:val="CommentReference"/>
+        </w:rPr>
+        <w:t xml:space="preserve">This sentence appears in both </w:t>
+      </w:r>
+      <w:proofErr w:type="spellStart"/>
+      <w:r>
+        <w:rPr>
+          <w:rStyle w:val="CommentReference"/>
+        </w:rPr>
+        <w:t>dev</w:t>
+      </w:r>
+      <w:proofErr w:type="spellEnd"/>
+      <w:r>
+        <w:rPr>
+          <w:rStyle w:val="CommentReference"/>
+        </w:rPr>
+        <w:t xml:space="preserve"> and non-</w:t>
+      </w:r>
+      <w:proofErr w:type="spellStart"/>
+      <w:r>
+        <w:rPr>
+          <w:rStyle w:val="CommentReference"/>
+        </w:rPr>
+        <w:t>dev</w:t>
+      </w:r>
+      <w:proofErr w:type="spellEnd"/>
+    </w:p>
+  </w:comment>
+  <w:comment w:id="29" w:author="Yến Thanh" w:date="2018-02-24T22:55:00Z" w:initials="YT">
+    <w:p>
+      <w:pPr>
+        <w:pStyle w:val="CommentText"/>
+      </w:pPr>
+      <w:r>
+        <w:rPr>
+          <w:rStyle w:val="CommentReference"/>
+        </w:rPr>
+        <w:annotationRef/>
+      </w:r>
+      <w:r>
+        <w:t>Maybe just “to purchase goods”?</w:t>
+      </w:r>
+    </w:p>
+  </w:comment>
+  <w:comment w:id="30" w:author="Yến Thanh" w:date="2018-02-24T22:56:00Z" w:initials="YT">
+    <w:p>
+      <w:pPr>
+        <w:pStyle w:val="CommentText"/>
+      </w:pPr>
+      <w:r>
+        <w:rPr>
+          <w:rStyle w:val="CommentReference"/>
+        </w:rPr>
+        <w:annotationRef/>
+      </w:r>
+      <w:r>
+        <w:t>Isn’t this sound a little like functional stuff? Like the application /does/ this</w:t>
+      </w:r>
+    </w:p>
+  </w:comment>
+  <w:comment w:id="31" w:author="Yến Thanh" w:date="2018-02-24T22:56:00Z" w:initials="YT">
+    <w:p>
+      <w:pPr>
+        <w:pStyle w:val="CommentText"/>
+      </w:pPr>
+      <w:r>
+        <w:rPr>
+          <w:rStyle w:val="CommentReference"/>
+        </w:rPr>
+        <w:annotationRef/>
+      </w:r>
+      <w:r>
+        <w:t>……..</w:t>
+      </w:r>
+      <w:proofErr w:type="spellStart"/>
+      <w:r>
+        <w:t>didnt</w:t>
+      </w:r>
+      <w:proofErr w:type="spellEnd"/>
+      <w:r>
+        <w:t xml:space="preserve"> understand this</w:t>
+      </w:r>
+    </w:p>
+  </w:comment>
+  <w:comment w:id="35" w:author="Yến Thanh" w:date="2018-02-24T22:57:00Z" w:initials="YT">
+    <w:p>
+      <w:pPr>
+        <w:pStyle w:val="CommentText"/>
+      </w:pPr>
+      <w:r>
+        <w:rPr>
+          <w:rStyle w:val="CommentReference"/>
+        </w:rPr>
+        <w:annotationRef/>
+      </w:r>
+      <w:r>
+        <w:t xml:space="preserve">Maybe we should change this constraint to </w:t>
+      </w:r>
+      <w:proofErr w:type="spellStart"/>
+      <w:r>
+        <w:t>sth</w:t>
+      </w:r>
+      <w:proofErr w:type="spellEnd"/>
+      <w:r>
+        <w:t xml:space="preserve"> else cause he was like u can choose the budget</w:t>
+      </w:r>
+    </w:p>
+  </w:comment>
+  <w:comment w:id="48" w:author="Yến Thanh" w:date="2018-02-24T22:58:00Z" w:initials="YT">
+    <w:p>
+      <w:pPr>
+        <w:pStyle w:val="CommentText"/>
+      </w:pPr>
+      <w:r>
+        <w:rPr>
+          <w:rStyle w:val="CommentReference"/>
+        </w:rPr>
+        <w:annotationRef/>
+      </w:r>
+      <w:proofErr w:type="gramStart"/>
+      <w:r>
+        <w:rPr>
+          <w:rStyle w:val="CommentReference"/>
+        </w:rPr>
+        <w:t>documenting</w:t>
+      </w:r>
+      <w:proofErr w:type="gramEnd"/>
+      <w:r>
+        <w:rPr>
+          <w:rStyle w:val="CommentReference"/>
+        </w:rPr>
+        <w:t xml:space="preserve"> requirements?</w:t>
+      </w:r>
+    </w:p>
+  </w:comment>
+  <w:comment w:id="55" w:author="Yến Thanh" w:date="2018-02-24T22:59:00Z" w:initials="YT">
+    <w:p>
+      <w:pPr>
+        <w:pStyle w:val="CommentText"/>
+      </w:pPr>
+      <w:r>
+        <w:rPr>
+          <w:rStyle w:val="CommentReference"/>
+        </w:rPr>
+        <w:annotationRef/>
+      </w:r>
+      <w:r>
+        <w:t>Capitalization???</w:t>
+      </w:r>
+    </w:p>
+  </w:comment>
+  <w:comment w:id="56" w:author="Yến Thanh" w:date="2018-02-24T22:59:00Z" w:initials="YT">
+    <w:p>
+      <w:pPr>
+        <w:pStyle w:val="CommentText"/>
+      </w:pPr>
+      <w:r>
+        <w:rPr>
+          <w:rStyle w:val="CommentReference"/>
+        </w:rPr>
+        <w:annotationRef/>
+      </w:r>
+      <w:r>
+        <w:t>“</w:t>
+      </w:r>
+      <w:proofErr w:type="gramStart"/>
+      <w:r>
+        <w:t>test</w:t>
+      </w:r>
+      <w:proofErr w:type="gramEnd"/>
+      <w:r>
+        <w:t xml:space="preserve"> data with presence”?</w:t>
+      </w:r>
+    </w:p>
+  </w:comment>
+  <w:comment w:id="60" w:author="Yến Thanh" w:date="2018-02-24T23:00:00Z" w:initials="YT">
+    <w:p>
+      <w:pPr>
+        <w:pStyle w:val="CommentText"/>
+      </w:pPr>
+      <w:r>
+        <w:rPr>
+          <w:rStyle w:val="CommentReference"/>
+        </w:rPr>
+        <w:annotationRef/>
+      </w:r>
+      <w:r>
+        <w:t xml:space="preserve">Also maybe add a presentation here? Cause we’re also required to do a presentation at the end of </w:t>
+      </w:r>
+      <w:proofErr w:type="spellStart"/>
+      <w:r>
+        <w:t>ProP</w:t>
+      </w:r>
+      <w:proofErr w:type="spellEnd"/>
+    </w:p>
+  </w:comment>
+  <w:comment w:id="62" w:author="Yến Thanh" w:date="2018-02-24T23:02:00Z" w:initials="YT">
+    <w:p>
+      <w:pPr>
+        <w:pStyle w:val="CommentText"/>
+        <w:rPr>
+          <w:rStyle w:val="CommentReference"/>
+        </w:rPr>
+      </w:pPr>
+      <w:r>
+        <w:rPr>
+          <w:rStyle w:val="CommentReference"/>
+        </w:rPr>
+        <w:annotationRef/>
+      </w:r>
+      <w:r>
+        <w:rPr>
+          <w:rStyle w:val="CommentReference"/>
+        </w:rPr>
+        <w:t>Maybe here we can put:</w:t>
+      </w:r>
+    </w:p>
+    <w:p>
+      <w:pPr>
+        <w:pStyle w:val="CommentText"/>
+        <w:numPr>
+          <w:ilvl w:val="0"/>
+          <w:numId w:val="10"/>
+        </w:numPr>
+        <w:rPr>
+          <w:rStyle w:val="CommentReference"/>
+          <w:sz w:val="20"/>
+          <w:szCs w:val="20"/>
+        </w:rPr>
+      </w:pPr>
+      <w:r>
+        <w:rPr>
+          <w:rStyle w:val="CommentReference"/>
+        </w:rPr>
+        <w:t xml:space="preserve"> Map + our planned loan stands and whatnot </w:t>
+      </w:r>
+    </w:p>
+    <w:p>
+      <w:pPr>
+        <w:pStyle w:val="CommentText"/>
+        <w:numPr>
+          <w:ilvl w:val="0"/>
+          <w:numId w:val="10"/>
+        </w:numPr>
+        <w:rPr>
+          <w:rStyle w:val="CommentReference"/>
+          <w:sz w:val="20"/>
+          <w:szCs w:val="20"/>
+        </w:rPr>
+      </w:pPr>
+      <w:r>
+        <w:rPr>
+          <w:rStyle w:val="CommentReference"/>
+        </w:rPr>
+        <w:t xml:space="preserve"> GUI of a</w:t>
+      </w:r>
+      <w:bookmarkStart w:id="63" w:name="_GoBack"/>
+      <w:bookmarkEnd w:id="63"/>
+      <w:r>
+        <w:rPr>
+          <w:rStyle w:val="CommentReference"/>
+        </w:rPr>
+        <w:t>pp?</w:t>
+      </w:r>
+    </w:p>
+    <w:p>
+      <w:pPr>
+        <w:pStyle w:val="CommentText"/>
+        <w:numPr>
+          <w:ilvl w:val="0"/>
+          <w:numId w:val="10"/>
+        </w:numPr>
+      </w:pPr>
+      <w:r>
+        <w:rPr>
+          <w:rStyle w:val="CommentReference"/>
+        </w:rPr>
+        <w:t xml:space="preserve"> Brief view of web’s homepage?</w:t>
+      </w:r>
+    </w:p>
+  </w:comment>
+</w:comments>
 </file>
 
 <file path=word/endnotes.xml><?xml version="1.0" encoding="utf-8"?>
@@ -10048,6 +10637,119 @@
 <file path=word/numbering.xml><?xml version="1.0" encoding="utf-8"?>
 <w:numbering xmlns:wpc="http://schemas.microsoft.com/office/word/2010/wordprocessingCanvas" xmlns:mc="http://schemas.openxmlformats.org/markup-compatibility/2006" xmlns:o="urn:schemas-microsoft-com:office:office" xmlns:r="http://schemas.openxmlformats.org/officeDocument/2006/relationships" xmlns:m="http://schemas.openxmlformats.org/officeDocument/2006/math" xmlns:v="urn:schemas-microsoft-com:vml" xmlns:wp14="http://schemas.microsoft.com/office/word/2010/wordprocessingDrawing" xmlns:wp="http://schemas.openxmlformats.org/drawingml/2006/wordprocessingDrawing" xmlns:w10="urn:schemas-microsoft-com:office:word" xmlns:w="http://schemas.openxmlformats.org/wordprocessingml/2006/main" xmlns:w14="http://schemas.microsoft.com/office/word/2010/wordml" xmlns:wpg="http://schemas.microsoft.com/office/word/2010/wordprocessingGroup" xmlns:wpi="http://schemas.microsoft.com/office/word/2010/wordprocessingInk" xmlns:wne="http://schemas.microsoft.com/office/word/2006/wordml" xmlns:wps="http://schemas.microsoft.com/office/word/2010/wordprocessingShape" mc:Ignorable="w14 wp14">
   <w:abstractNum w:abstractNumId="0">
+    <w:nsid w:val="07BA25C5"/>
+    <w:multiLevelType w:val="hybridMultilevel"/>
+    <w:tmpl w:val="E59E6FD6"/>
+    <w:lvl w:ilvl="0" w:tplc="F3940908">
+      <w:numFmt w:val="bullet"/>
+      <w:lvlText w:val="-"/>
+      <w:lvlJc w:val="left"/>
+      <w:pPr>
+        <w:ind w:left="720" w:hanging="360"/>
+      </w:pPr>
+      <w:rPr>
+        <w:rFonts w:ascii="Calibri" w:eastAsiaTheme="minorHAnsi" w:hAnsi="Calibri" w:cs="Calibri" w:hint="default"/>
+        <w:sz w:val="16"/>
+      </w:rPr>
+    </w:lvl>
+    <w:lvl w:ilvl="1" w:tplc="04090003" w:tentative="1">
+      <w:start w:val="1"/>
+      <w:numFmt w:val="bullet"/>
+      <w:lvlText w:val="o"/>
+      <w:lvlJc w:val="left"/>
+      <w:pPr>
+        <w:ind w:left="1440" w:hanging="360"/>
+      </w:pPr>
+      <w:rPr>
+        <w:rFonts w:ascii="Courier New" w:hAnsi="Courier New" w:cs="Courier New" w:hint="default"/>
+      </w:rPr>
+    </w:lvl>
+    <w:lvl w:ilvl="2" w:tplc="04090005" w:tentative="1">
+      <w:start w:val="1"/>
+      <w:numFmt w:val="bullet"/>
+      <w:lvlText w:val=""/>
+      <w:lvlJc w:val="left"/>
+      <w:pPr>
+        <w:ind w:left="2160" w:hanging="360"/>
+      </w:pPr>
+      <w:rPr>
+        <w:rFonts w:ascii="Wingdings" w:hAnsi="Wingdings" w:hint="default"/>
+      </w:rPr>
+    </w:lvl>
+    <w:lvl w:ilvl="3" w:tplc="04090001" w:tentative="1">
+      <w:start w:val="1"/>
+      <w:numFmt w:val="bullet"/>
+      <w:lvlText w:val=""/>
+      <w:lvlJc w:val="left"/>
+      <w:pPr>
+        <w:ind w:left="2880" w:hanging="360"/>
+      </w:pPr>
+      <w:rPr>
+        <w:rFonts w:ascii="Symbol" w:hAnsi="Symbol" w:hint="default"/>
+      </w:rPr>
+    </w:lvl>
+    <w:lvl w:ilvl="4" w:tplc="04090003" w:tentative="1">
+      <w:start w:val="1"/>
+      <w:numFmt w:val="bullet"/>
+      <w:lvlText w:val="o"/>
+      <w:lvlJc w:val="left"/>
+      <w:pPr>
+        <w:ind w:left="3600" w:hanging="360"/>
+      </w:pPr>
+      <w:rPr>
+        <w:rFonts w:ascii="Courier New" w:hAnsi="Courier New" w:cs="Courier New" w:hint="default"/>
+      </w:rPr>
+    </w:lvl>
+    <w:lvl w:ilvl="5" w:tplc="04090005" w:tentative="1">
+      <w:start w:val="1"/>
+      <w:numFmt w:val="bullet"/>
+      <w:lvlText w:val=""/>
+      <w:lvlJc w:val="left"/>
+      <w:pPr>
+        <w:ind w:left="4320" w:hanging="360"/>
+      </w:pPr>
+      <w:rPr>
+        <w:rFonts w:ascii="Wingdings" w:hAnsi="Wingdings" w:hint="default"/>
+      </w:rPr>
+    </w:lvl>
+    <w:lvl w:ilvl="6" w:tplc="04090001" w:tentative="1">
+      <w:start w:val="1"/>
+      <w:numFmt w:val="bullet"/>
+      <w:lvlText w:val=""/>
+      <w:lvlJc w:val="left"/>
+      <w:pPr>
+        <w:ind w:left="5040" w:hanging="360"/>
+      </w:pPr>
+      <w:rPr>
+        <w:rFonts w:ascii="Symbol" w:hAnsi="Symbol" w:hint="default"/>
+      </w:rPr>
+    </w:lvl>
+    <w:lvl w:ilvl="7" w:tplc="04090003" w:tentative="1">
+      <w:start w:val="1"/>
+      <w:numFmt w:val="bullet"/>
+      <w:lvlText w:val="o"/>
+      <w:lvlJc w:val="left"/>
+      <w:pPr>
+        <w:ind w:left="5760" w:hanging="360"/>
+      </w:pPr>
+      <w:rPr>
+        <w:rFonts w:ascii="Courier New" w:hAnsi="Courier New" w:cs="Courier New" w:hint="default"/>
+      </w:rPr>
+    </w:lvl>
+    <w:lvl w:ilvl="8" w:tplc="04090005" w:tentative="1">
+      <w:start w:val="1"/>
+      <w:numFmt w:val="bullet"/>
+      <w:lvlText w:val=""/>
+      <w:lvlJc w:val="left"/>
+      <w:pPr>
+        <w:ind w:left="6480" w:hanging="360"/>
+      </w:pPr>
+      <w:rPr>
+        <w:rFonts w:ascii="Wingdings" w:hAnsi="Wingdings" w:hint="default"/>
+      </w:rPr>
+    </w:lvl>
+  </w:abstractNum>
+  <w:abstractNum w:abstractNumId="1">
     <w:nsid w:val="0C513240"/>
     <w:multiLevelType w:val="hybridMultilevel"/>
     <w:tmpl w:val="EAA66B38"/>
@@ -10133,7 +10835,7 @@
       </w:pPr>
     </w:lvl>
   </w:abstractNum>
-  <w:abstractNum w:abstractNumId="1">
+  <w:abstractNum w:abstractNumId="2">
     <w:nsid w:val="0EBF5CBA"/>
     <w:multiLevelType w:val="hybridMultilevel"/>
     <w:tmpl w:val="20EAFA3A"/>
@@ -10246,7 +10948,7 @@
       </w:rPr>
     </w:lvl>
   </w:abstractNum>
-  <w:abstractNum w:abstractNumId="2">
+  <w:abstractNum w:abstractNumId="3">
     <w:nsid w:val="12C00971"/>
     <w:multiLevelType w:val="hybridMultilevel"/>
     <w:tmpl w:val="DB6EA396"/>
@@ -10335,7 +11037,7 @@
       </w:pPr>
     </w:lvl>
   </w:abstractNum>
-  <w:abstractNum w:abstractNumId="3">
+  <w:abstractNum w:abstractNumId="4">
     <w:nsid w:val="17B36E04"/>
     <w:multiLevelType w:val="hybridMultilevel"/>
     <w:tmpl w:val="BCD00532"/>
@@ -10448,7 +11150,7 @@
       </w:rPr>
     </w:lvl>
   </w:abstractNum>
-  <w:abstractNum w:abstractNumId="4">
+  <w:abstractNum w:abstractNumId="5">
     <w:nsid w:val="245217C9"/>
     <w:multiLevelType w:val="hybridMultilevel"/>
     <w:tmpl w:val="81AAD482"/>
@@ -10561,7 +11263,7 @@
       </w:rPr>
     </w:lvl>
   </w:abstractNum>
-  <w:abstractNum w:abstractNumId="5">
+  <w:abstractNum w:abstractNumId="6">
     <w:nsid w:val="25543BF2"/>
     <w:multiLevelType w:val="hybridMultilevel"/>
     <w:tmpl w:val="E3967AC6"/>
@@ -10674,7 +11376,7 @@
       </w:rPr>
     </w:lvl>
   </w:abstractNum>
-  <w:abstractNum w:abstractNumId="6">
+  <w:abstractNum w:abstractNumId="7">
     <w:nsid w:val="431963A6"/>
     <w:multiLevelType w:val="hybridMultilevel"/>
     <w:tmpl w:val="2B8E6564"/>
@@ -10787,7 +11489,7 @@
       </w:rPr>
     </w:lvl>
   </w:abstractNum>
-  <w:abstractNum w:abstractNumId="7">
+  <w:abstractNum w:abstractNumId="8">
     <w:nsid w:val="663431E8"/>
     <w:multiLevelType w:val="hybridMultilevel"/>
     <w:tmpl w:val="A846108E"/>
@@ -10900,7 +11602,7 @@
       </w:rPr>
     </w:lvl>
   </w:abstractNum>
-  <w:abstractNum w:abstractNumId="8">
+  <w:abstractNum w:abstractNumId="9">
     <w:nsid w:val="7DEE58DF"/>
     <w:multiLevelType w:val="hybridMultilevel"/>
     <w:tmpl w:val="5B3C8854"/>
@@ -11014,31 +11716,34 @@
     </w:lvl>
   </w:abstractNum>
   <w:num w:numId="1">
+    <w:abstractNumId w:val="7"/>
+  </w:num>
+  <w:num w:numId="2">
+    <w:abstractNumId w:val="8"/>
+  </w:num>
+  <w:num w:numId="3">
     <w:abstractNumId w:val="6"/>
   </w:num>
-  <w:num w:numId="2">
-    <w:abstractNumId w:val="7"/>
+  <w:num w:numId="4">
+    <w:abstractNumId w:val="3"/>
   </w:num>
-  <w:num w:numId="3">
+  <w:num w:numId="5">
+    <w:abstractNumId w:val="9"/>
+  </w:num>
+  <w:num w:numId="6">
+    <w:abstractNumId w:val="1"/>
+  </w:num>
+  <w:num w:numId="7">
+    <w:abstractNumId w:val="4"/>
+  </w:num>
+  <w:num w:numId="8">
+    <w:abstractNumId w:val="2"/>
+  </w:num>
+  <w:num w:numId="9">
     <w:abstractNumId w:val="5"/>
   </w:num>
-  <w:num w:numId="4">
-    <w:abstractNumId w:val="2"/>
-  </w:num>
-  <w:num w:numId="5">
-    <w:abstractNumId w:val="8"/>
-  </w:num>
-  <w:num w:numId="6">
+  <w:num w:numId="10">
     <w:abstractNumId w:val="0"/>
-  </w:num>
-  <w:num w:numId="7">
-    <w:abstractNumId w:val="3"/>
-  </w:num>
-  <w:num w:numId="8">
-    <w:abstractNumId w:val="1"/>
-  </w:num>
-  <w:num w:numId="9">
-    <w:abstractNumId w:val="4"/>
   </w:num>
 </w:numbering>
 </file>
@@ -11538,6 +12243,74 @@
       <w:szCs w:val="16"/>
     </w:rPr>
   </w:style>
+  <w:style w:type="character" w:styleId="CommentReference">
+    <w:name w:val="annotation reference"/>
+    <w:basedOn w:val="DefaultParagraphFont"/>
+    <w:uiPriority w:val="99"/>
+    <w:semiHidden/>
+    <w:unhideWhenUsed/>
+    <w:rsid w:val="009F1081"/>
+    <w:rPr>
+      <w:sz w:val="16"/>
+      <w:szCs w:val="16"/>
+    </w:rPr>
+  </w:style>
+  <w:style w:type="paragraph" w:styleId="CommentText">
+    <w:name w:val="annotation text"/>
+    <w:basedOn w:val="Normal"/>
+    <w:link w:val="CommentTextChar"/>
+    <w:uiPriority w:val="99"/>
+    <w:semiHidden/>
+    <w:unhideWhenUsed/>
+    <w:rsid w:val="009F1081"/>
+    <w:pPr>
+      <w:spacing w:line="240" w:lineRule="auto"/>
+    </w:pPr>
+    <w:rPr>
+      <w:sz w:val="20"/>
+      <w:szCs w:val="20"/>
+    </w:rPr>
+  </w:style>
+  <w:style w:type="character" w:customStyle="1" w:styleId="CommentTextChar">
+    <w:name w:val="Comment Text Char"/>
+    <w:basedOn w:val="DefaultParagraphFont"/>
+    <w:link w:val="CommentText"/>
+    <w:uiPriority w:val="99"/>
+    <w:semiHidden/>
+    <w:rsid w:val="009F1081"/>
+    <w:rPr>
+      <w:sz w:val="20"/>
+      <w:szCs w:val="20"/>
+    </w:rPr>
+  </w:style>
+  <w:style w:type="paragraph" w:styleId="CommentSubject">
+    <w:name w:val="annotation subject"/>
+    <w:basedOn w:val="CommentText"/>
+    <w:next w:val="CommentText"/>
+    <w:link w:val="CommentSubjectChar"/>
+    <w:uiPriority w:val="99"/>
+    <w:semiHidden/>
+    <w:unhideWhenUsed/>
+    <w:rsid w:val="009F1081"/>
+    <w:rPr>
+      <w:b/>
+      <w:bCs/>
+    </w:rPr>
+  </w:style>
+  <w:style w:type="character" w:customStyle="1" w:styleId="CommentSubjectChar">
+    <w:name w:val="Comment Subject Char"/>
+    <w:basedOn w:val="CommentTextChar"/>
+    <w:link w:val="CommentSubject"/>
+    <w:uiPriority w:val="99"/>
+    <w:semiHidden/>
+    <w:rsid w:val="009F1081"/>
+    <w:rPr>
+      <w:b/>
+      <w:bCs/>
+      <w:sz w:val="20"/>
+      <w:szCs w:val="20"/>
+    </w:rPr>
+  </w:style>
 </w:styles>
 </file>
 
@@ -12036,6 +12809,74 @@
       <w:szCs w:val="16"/>
     </w:rPr>
   </w:style>
+  <w:style w:type="character" w:styleId="CommentReference">
+    <w:name w:val="annotation reference"/>
+    <w:basedOn w:val="DefaultParagraphFont"/>
+    <w:uiPriority w:val="99"/>
+    <w:semiHidden/>
+    <w:unhideWhenUsed/>
+    <w:rsid w:val="009F1081"/>
+    <w:rPr>
+      <w:sz w:val="16"/>
+      <w:szCs w:val="16"/>
+    </w:rPr>
+  </w:style>
+  <w:style w:type="paragraph" w:styleId="CommentText">
+    <w:name w:val="annotation text"/>
+    <w:basedOn w:val="Normal"/>
+    <w:link w:val="CommentTextChar"/>
+    <w:uiPriority w:val="99"/>
+    <w:semiHidden/>
+    <w:unhideWhenUsed/>
+    <w:rsid w:val="009F1081"/>
+    <w:pPr>
+      <w:spacing w:line="240" w:lineRule="auto"/>
+    </w:pPr>
+    <w:rPr>
+      <w:sz w:val="20"/>
+      <w:szCs w:val="20"/>
+    </w:rPr>
+  </w:style>
+  <w:style w:type="character" w:customStyle="1" w:styleId="CommentTextChar">
+    <w:name w:val="Comment Text Char"/>
+    <w:basedOn w:val="DefaultParagraphFont"/>
+    <w:link w:val="CommentText"/>
+    <w:uiPriority w:val="99"/>
+    <w:semiHidden/>
+    <w:rsid w:val="009F1081"/>
+    <w:rPr>
+      <w:sz w:val="20"/>
+      <w:szCs w:val="20"/>
+    </w:rPr>
+  </w:style>
+  <w:style w:type="paragraph" w:styleId="CommentSubject">
+    <w:name w:val="annotation subject"/>
+    <w:basedOn w:val="CommentText"/>
+    <w:next w:val="CommentText"/>
+    <w:link w:val="CommentSubjectChar"/>
+    <w:uiPriority w:val="99"/>
+    <w:semiHidden/>
+    <w:unhideWhenUsed/>
+    <w:rsid w:val="009F1081"/>
+    <w:rPr>
+      <w:b/>
+      <w:bCs/>
+    </w:rPr>
+  </w:style>
+  <w:style w:type="character" w:customStyle="1" w:styleId="CommentSubjectChar">
+    <w:name w:val="Comment Subject Char"/>
+    <w:basedOn w:val="CommentTextChar"/>
+    <w:link w:val="CommentSubject"/>
+    <w:uiPriority w:val="99"/>
+    <w:semiHidden/>
+    <w:rsid w:val="009F1081"/>
+    <w:rPr>
+      <w:b/>
+      <w:bCs/>
+      <w:sz w:val="20"/>
+      <w:szCs w:val="20"/>
+    </w:rPr>
+  </w:style>
 </w:styles>
 </file>
 
@@ -12294,7 +13135,7 @@
   <a:extraClrSchemeLst/>
   <a:extLst>
     <a:ext uri="{05A4C25C-085E-4340-85A3-A5531E510DB2}">
-      <thm15:themeFamily xmlns:thm15="http://schemas.microsoft.com/office/thememl/2012/main" xmlns="" name="Office Theme" id="{62F939B6-93AF-4DB8-9C6B-D6C7DFDC589F}" vid="{4A3C46E8-61CC-4603-A589-7422A47A8E4A}"/>
+      <thm15:themeFamily xmlns="" xmlns:thm15="http://schemas.microsoft.com/office/thememl/2012/main" name="Office Theme" id="{62F939B6-93AF-4DB8-9C6B-D6C7DFDC589F}" vid="{4A3C46E8-61CC-4603-A589-7422A47A8E4A}"/>
     </a:ext>
   </a:extLst>
 </a:theme>
@@ -12305,7 +13146,7 @@
 </file>
 
 <file path=customXml/itemProps1.xml><?xml version="1.0" encoding="utf-8"?>
-<ds:datastoreItem xmlns:ds="http://schemas.openxmlformats.org/officeDocument/2006/customXml" ds:itemID="{D74A5AF9-FA53-4010-8D10-263A6ED95977}">
+<ds:datastoreItem xmlns:ds="http://schemas.openxmlformats.org/officeDocument/2006/customXml" ds:itemID="{89591EB4-813A-4EDA-AB56-3A90DE95544C}">
   <ds:schemaRefs>
     <ds:schemaRef ds:uri="http://schemas.openxmlformats.org/officeDocument/2006/bibliography"/>
   </ds:schemaRefs>

</xml_diff>